<commit_message>
resume edits 08/04/15 to add research and update gpa and programming languages
</commit_message>
<xml_diff>
--- a/NathanResume.docx
+++ b/NathanResume.docx
@@ -5,7 +5,7 @@
     <w:p>
       <w:pPr>
         <w:pStyle w:val="Normal"/>
-        <w:spacing w:lineRule="auto" w:line="240"/>
+        <w:spacing w:lineRule="auto" w:line="240" w:before="0" w:after="0"/>
         <w:jc w:val="center"/>
         <w:rPr>
           <w:b/>
@@ -21,7 +21,7 @@
     <w:p>
       <w:pPr>
         <w:pStyle w:val="Normal"/>
-        <w:spacing w:lineRule="auto" w:line="240"/>
+        <w:spacing w:lineRule="auto" w:line="240" w:before="0" w:after="0"/>
         <w:jc w:val="center"/>
         <w:rPr>
           <w:sz w:val="22"/>
@@ -40,27 +40,13 @@
           <w:sz w:val="22"/>
           <w:szCs w:val="22"/>
         </w:rPr>
-        <w:t xml:space="preserve">NathanL2012@Gmail.com </w:t>
-      </w:r>
-      <w:r>
-        <w:rPr>
-          <w:sz w:val="22"/>
-          <w:szCs w:val="22"/>
-        </w:rPr>
-        <w:t xml:space="preserve">| </w:t>
-      </w:r>
-      <w:r>
-        <w:rPr>
-          <w:sz w:val="22"/>
-          <w:szCs w:val="22"/>
-        </w:rPr>
-        <w:t>www.NathanRLaPierre.com</w:t>
+        <w:t>NathanL2012@Gmail.com</w:t>
       </w:r>
     </w:p>
     <w:p>
       <w:pPr>
         <w:pStyle w:val="Heading1"/>
-        <w:spacing w:lineRule="auto" w:line="240"/>
+        <w:spacing w:lineRule="auto" w:line="240" w:before="0" w:after="0"/>
         <w:rPr>
           <w:sz w:val="16"/>
           <w:szCs w:val="16"/>
@@ -72,7 +58,7 @@
           <w:szCs w:val="16"/>
         </w:rPr>
         <w:pict>
-          <v:line id="shape_0" from="0pt,3.7pt" to="476.95pt,3.7pt" stroked="t" style="position:absolute">
+          <v:line id="shape_0" from="0pt,3.7pt" to="476.9pt,3.7pt" stroked="t" style="position:absolute">
             <v:stroke color="black" joinstyle="round" endcap="flat"/>
             <v:fill on="false" detectmouseclick="t"/>
           </v:line>
@@ -82,7 +68,7 @@
     <w:p>
       <w:pPr>
         <w:pStyle w:val="Heading1"/>
-        <w:spacing w:lineRule="auto" w:line="240"/>
+        <w:spacing w:lineRule="auto" w:line="240" w:before="0" w:after="0"/>
         <w:rPr>
           <w:sz w:val="22"/>
           <w:szCs w:val="22"/>
@@ -95,7 +81,7 @@
         </w:rPr>
         <w:t xml:space="preserve">Education </w:t>
         <w:pict>
-          <v:line id="shape_0" from="0pt,16.55pt" to="476.95pt,16.55pt" stroked="t" style="position:absolute">
+          <v:line id="shape_0" from="0pt,16.55pt" to="476.9pt,16.55pt" stroked="t" style="position:absolute">
             <v:stroke color="black" joinstyle="round" endcap="flat"/>
             <v:fill on="false" detectmouseclick="t"/>
           </v:line>
@@ -105,7 +91,7 @@
     <w:p>
       <w:pPr>
         <w:pStyle w:val="Heading2"/>
-        <w:spacing w:lineRule="auto" w:line="240"/>
+        <w:spacing w:lineRule="auto" w:line="240" w:before="0" w:after="0"/>
         <w:rPr>
           <w:sz w:val="16"/>
           <w:szCs w:val="16"/>
@@ -121,7 +107,7 @@
     <w:p>
       <w:pPr>
         <w:pStyle w:val="Heading2"/>
-        <w:spacing w:lineRule="auto" w:line="240"/>
+        <w:spacing w:lineRule="auto" w:line="240" w:before="0" w:after="0"/>
         <w:rPr>
           <w:sz w:val="22"/>
           <w:szCs w:val="22"/>
@@ -138,7 +124,7 @@
     <w:p>
       <w:pPr>
         <w:pStyle w:val="Normal"/>
-        <w:spacing w:lineRule="auto" w:line="240"/>
+        <w:spacing w:lineRule="auto" w:line="240" w:before="0" w:after="0"/>
         <w:rPr>
           <w:sz w:val="28"/>
           <w:szCs w:val="28"/>
@@ -156,13 +142,20 @@
           <w:sz w:val="28"/>
           <w:szCs w:val="28"/>
         </w:rPr>
-        <w:t>3.92</w:t>
+        <w:t>3.9</w:t>
+      </w:r>
+      <w:r>
+        <w:rPr>
+          <w:sz w:val="28"/>
+          <w:szCs w:val="28"/>
+        </w:rPr>
+        <w:t>1</w:t>
       </w:r>
     </w:p>
     <w:p>
       <w:pPr>
         <w:pStyle w:val="Normal"/>
-        <w:spacing w:lineRule="auto" w:line="240"/>
+        <w:spacing w:lineRule="auto" w:line="240" w:before="0" w:after="0"/>
         <w:rPr>
           <w:sz w:val="22"/>
           <w:szCs w:val="22"/>
@@ -179,7 +172,7 @@
     <w:p>
       <w:pPr>
         <w:pStyle w:val="Heading2"/>
-        <w:spacing w:lineRule="auto" w:line="240"/>
+        <w:spacing w:lineRule="auto" w:line="240" w:before="0" w:after="0"/>
         <w:rPr>
           <w:b w:val="false"/>
           <w:sz w:val="22"/>
@@ -192,52 +185,30 @@
           <w:sz w:val="22"/>
           <w:szCs w:val="22"/>
         </w:rPr>
-        <w:t xml:space="preserve">Expected Graduation December 2015; </w:t>
-      </w:r>
-      <w:r>
-        <w:rPr>
-          <w:b w:val="false"/>
-          <w:sz w:val="22"/>
-          <w:szCs w:val="22"/>
-        </w:rPr>
-        <w:t>pursuing MS in Computer Science</w:t>
+        <w:t>Expected Graduation December 2015</w:t>
       </w:r>
     </w:p>
     <w:p>
       <w:pPr>
         <w:pStyle w:val="Normal"/>
-        <w:spacing w:lineRule="auto" w:line="240"/>
-        <w:rPr>
-          <w:sz w:val="22"/>
-          <w:szCs w:val="22"/>
-        </w:rPr>
-      </w:pPr>
-      <w:r>
-        <w:rPr>
-          <w:sz w:val="22"/>
-          <w:szCs w:val="22"/>
-        </w:rPr>
-        <w:t xml:space="preserve">Honors College Member; Dean’s List placement </w:t>
-      </w:r>
-      <w:r>
-        <w:rPr>
-          <w:sz w:val="22"/>
-          <w:szCs w:val="22"/>
-        </w:rPr>
-        <w:t xml:space="preserve">for </w:t>
-      </w:r>
-      <w:r>
-        <w:rPr>
-          <w:sz w:val="22"/>
-          <w:szCs w:val="22"/>
-        </w:rPr>
-        <w:t>every semester</w:t>
+        <w:spacing w:lineRule="auto" w:line="240" w:before="0" w:after="0"/>
+        <w:rPr>
+          <w:sz w:val="22"/>
+          <w:szCs w:val="22"/>
+        </w:rPr>
+      </w:pPr>
+      <w:r>
+        <w:rPr>
+          <w:sz w:val="22"/>
+          <w:szCs w:val="22"/>
+        </w:rPr>
+        <w:t>Honors College Member; Dean’s List placement for every semester</w:t>
       </w:r>
     </w:p>
     <w:p>
       <w:pPr>
         <w:pStyle w:val="Heading2"/>
-        <w:spacing w:lineRule="auto" w:line="240"/>
+        <w:spacing w:lineRule="auto" w:line="240" w:before="0" w:after="0"/>
         <w:rPr>
           <w:sz w:val="22"/>
           <w:szCs w:val="22"/>
@@ -253,7 +224,7 @@
     <w:p>
       <w:pPr>
         <w:pStyle w:val="Heading2"/>
-        <w:spacing w:lineRule="auto" w:line="240"/>
+        <w:spacing w:lineRule="auto" w:line="240" w:before="0" w:after="0"/>
         <w:rPr>
           <w:sz w:val="22"/>
           <w:szCs w:val="22"/>
@@ -270,7 +241,7 @@
     <w:p>
       <w:pPr>
         <w:pStyle w:val="Normal"/>
-        <w:spacing w:lineRule="auto" w:line="240"/>
+        <w:spacing w:lineRule="auto" w:line="240" w:before="0" w:after="0"/>
         <w:rPr>
           <w:sz w:val="22"/>
           <w:szCs w:val="22"/>
@@ -287,7 +258,7 @@
     <w:p>
       <w:pPr>
         <w:pStyle w:val="Normal"/>
-        <w:spacing w:lineRule="auto" w:line="240"/>
+        <w:spacing w:lineRule="auto" w:line="240" w:before="0" w:after="0"/>
         <w:rPr>
           <w:sz w:val="22"/>
           <w:szCs w:val="22"/>
@@ -299,7 +270,7 @@
           <w:szCs w:val="22"/>
         </w:rPr>
         <w:pict>
-          <v:line id="shape_0" from="0pt,7.45pt" to="476.95pt,7.45pt" stroked="t" style="position:absolute">
+          <v:line id="shape_0" from="0pt,7.45pt" to="476.9pt,7.45pt" stroked="t" style="position:absolute">
             <v:stroke color="black" joinstyle="round" endcap="flat"/>
             <v:fill on="false" detectmouseclick="t"/>
           </v:line>
@@ -309,46 +280,55 @@
     <w:p>
       <w:pPr>
         <w:pStyle w:val="Heading1"/>
-        <w:spacing w:lineRule="auto" w:line="240"/>
-        <w:rPr>
-          <w:sz w:val="22"/>
-          <w:szCs w:val="22"/>
-        </w:rPr>
-      </w:pPr>
-      <w:r>
-        <w:rPr>
-          <w:sz w:val="22"/>
-          <w:szCs w:val="22"/>
-        </w:rPr>
-        <w:t>Work Experience</w:t>
+        <w:spacing w:lineRule="auto" w:line="240" w:before="0" w:after="0"/>
+        <w:rPr>
+          <w:sz w:val="22"/>
+          <w:szCs w:val="22"/>
+        </w:rPr>
+      </w:pPr>
+      <w:r>
+        <w:rPr>
+          <w:sz w:val="22"/>
+          <w:szCs w:val="22"/>
+        </w:rPr>
+        <w:t xml:space="preserve">Work </w:t>
         <w:pict>
-          <v:line id="shape_0" from="0pt,16.85pt" to="476.95pt,16.85pt" stroked="t" style="position:absolute">
+          <v:line id="shape_0" from="0pt,16.85pt" to="476.9pt,16.85pt" stroked="t" style="position:absolute">
             <v:stroke color="black" joinstyle="round" endcap="flat"/>
             <v:fill on="false" detectmouseclick="t"/>
           </v:line>
         </w:pict>
       </w:r>
+      <w:r>
+        <w:rPr>
+          <w:sz w:val="22"/>
+          <w:szCs w:val="22"/>
+        </w:rPr>
+        <w:t>and Research</w:t>
+      </w:r>
+      <w:r>
+        <w:rPr>
+          <w:sz w:val="22"/>
+          <w:szCs w:val="22"/>
+        </w:rPr>
+        <w:t xml:space="preserve"> Experience</w:t>
+      </w:r>
     </w:p>
     <w:p>
       <w:pPr>
         <w:pStyle w:val="Normal"/>
-        <w:spacing w:lineRule="auto" w:line="240"/>
-        <w:rPr>
-          <w:sz w:val="16"/>
-          <w:szCs w:val="16"/>
-        </w:rPr>
-      </w:pPr>
-      <w:r>
-        <w:rPr>
-          <w:sz w:val="16"/>
-          <w:szCs w:val="16"/>
-        </w:rPr>
-      </w:r>
-    </w:p>
-    <w:p>
-      <w:pPr>
-        <w:pStyle w:val="Normal"/>
-        <w:spacing w:lineRule="auto" w:line="240"/>
+        <w:spacing w:lineRule="auto" w:line="240" w:before="0" w:after="0"/>
+        <w:rPr/>
+      </w:pPr>
+      <w:r>
+        <w:rPr/>
+      </w:r>
+    </w:p>
+    <w:p>
+      <w:pPr>
+        <w:pStyle w:val="ListParagraph"/>
+        <w:spacing w:lineRule="auto" w:line="240" w:before="0" w:after="0"/>
+        <w:ind w:left="0" w:right="0" w:hanging="0"/>
         <w:rPr>
           <w:b/>
           <w:bCs/>
@@ -363,27 +343,145 @@
           <w:sz w:val="22"/>
           <w:szCs w:val="22"/>
         </w:rPr>
-        <w:t>Security Engineer Intern</w:t>
+        <w:t>Research: Predicting Clinical Phenotype Using OTU-based Metagenome Representation</w:t>
+      </w:r>
+    </w:p>
+    <w:p>
+      <w:pPr>
+        <w:pStyle w:val="ListParagraph"/>
+        <w:spacing w:lineRule="auto" w:line="240" w:before="0" w:after="0"/>
+        <w:ind w:left="0" w:right="0" w:hanging="0"/>
+        <w:rPr>
+          <w:b w:val="false"/>
+          <w:bCs w:val="false"/>
+          <w:sz w:val="22"/>
+          <w:szCs w:val="22"/>
+        </w:rPr>
+      </w:pPr>
+      <w:r>
+        <w:rPr>
+          <w:b w:val="false"/>
+          <w:bCs w:val="false"/>
+          <w:sz w:val="22"/>
+          <w:szCs w:val="22"/>
+        </w:rPr>
+        <w:t>George Mason University, February 2015 – Present</w:t>
+      </w:r>
+    </w:p>
+    <w:p>
+      <w:pPr>
+        <w:pStyle w:val="ListParagraph"/>
+        <w:numPr>
+          <w:ilvl w:val="0"/>
+          <w:numId w:val="5"/>
+        </w:numPr>
+        <w:spacing w:lineRule="auto" w:line="240" w:before="0" w:after="0"/>
+        <w:rPr>
+          <w:b w:val="false"/>
+          <w:bCs w:val="false"/>
+          <w:sz w:val="22"/>
+          <w:szCs w:val="22"/>
+        </w:rPr>
+      </w:pPr>
+      <w:r>
+        <w:rPr>
+          <w:b w:val="false"/>
+          <w:bCs w:val="false"/>
+          <w:sz w:val="22"/>
+          <w:szCs w:val="22"/>
+        </w:rPr>
+        <w:t>Received Outstanding Undergraduate Research Project Award</w:t>
+      </w:r>
+    </w:p>
+    <w:p>
+      <w:pPr>
+        <w:pStyle w:val="ListParagraph"/>
+        <w:numPr>
+          <w:ilvl w:val="0"/>
+          <w:numId w:val="5"/>
+        </w:numPr>
+        <w:spacing w:lineRule="auto" w:line="240" w:before="0" w:after="0"/>
+        <w:rPr>
+          <w:b w:val="false"/>
+          <w:bCs w:val="false"/>
+          <w:sz w:val="22"/>
+          <w:szCs w:val="22"/>
+        </w:rPr>
+      </w:pPr>
+      <w:r>
+        <w:rPr>
+          <w:b w:val="false"/>
+          <w:bCs w:val="false"/>
+          <w:sz w:val="22"/>
+          <w:szCs w:val="22"/>
+        </w:rPr>
+        <w:t>Created a system that uses machine learning techniques (classification using Support Vector Machines and Clustering/Annotating using UCLUST/Kraken) to predict whether a patient has liver cirrhosis based on metagenomic sequence reads from that patient</w:t>
+      </w:r>
+    </w:p>
+    <w:p>
+      <w:pPr>
+        <w:pStyle w:val="ListParagraph"/>
+        <w:spacing w:lineRule="auto" w:line="240" w:before="0" w:after="0"/>
+        <w:rPr/>
+      </w:pPr>
+      <w:r>
+        <w:rPr/>
       </w:r>
     </w:p>
     <w:p>
       <w:pPr>
         <w:pStyle w:val="Normal"/>
-        <w:spacing w:lineRule="auto" w:line="240"/>
-        <w:rPr>
-          <w:sz w:val="22"/>
-          <w:szCs w:val="22"/>
-        </w:rPr>
-      </w:pPr>
-      <w:r>
-        <w:rPr>
-          <w:sz w:val="22"/>
-          <w:szCs w:val="22"/>
-        </w:rPr>
-        <w:t>Sony Corporation of America, Herndon, VA</w:t>
-        <w:tab/>
-        <w:tab/>
-        <w:tab/>
+        <w:spacing w:lineRule="auto" w:line="240" w:before="0" w:after="0"/>
+        <w:rPr>
+          <w:b/>
+          <w:bCs/>
+          <w:sz w:val="22"/>
+          <w:szCs w:val="22"/>
+        </w:rPr>
+      </w:pPr>
+      <w:r>
+        <w:rPr>
+          <w:b/>
+          <w:bCs/>
+          <w:sz w:val="22"/>
+          <w:szCs w:val="22"/>
+        </w:rPr>
+        <w:t xml:space="preserve">Security </w:t>
+      </w:r>
+      <w:r>
+        <w:rPr>
+          <w:b/>
+          <w:bCs/>
+          <w:sz w:val="22"/>
+          <w:szCs w:val="22"/>
+        </w:rPr>
+        <w:t>Development</w:t>
+      </w:r>
+      <w:r>
+        <w:rPr>
+          <w:b/>
+          <w:bCs/>
+          <w:sz w:val="22"/>
+          <w:szCs w:val="22"/>
+        </w:rPr>
+        <w:t xml:space="preserve"> Intern</w:t>
+      </w:r>
+    </w:p>
+    <w:p>
+      <w:pPr>
+        <w:pStyle w:val="Normal"/>
+        <w:spacing w:lineRule="auto" w:line="240" w:before="0" w:after="0"/>
+        <w:rPr>
+          <w:sz w:val="22"/>
+          <w:szCs w:val="22"/>
+        </w:rPr>
+      </w:pPr>
+      <w:r>
+        <w:rPr>
+          <w:sz w:val="22"/>
+          <w:szCs w:val="22"/>
+        </w:rPr>
+        <w:t>Sony Corporation of America, Herndon, VA, June 2013 – Present</w:t>
       </w:r>
     </w:p>
     <w:p>
@@ -393,18 +491,32 @@
           <w:ilvl w:val="0"/>
           <w:numId w:val="3"/>
         </w:numPr>
-        <w:spacing w:lineRule="auto" w:line="240"/>
-        <w:rPr>
-          <w:sz w:val="22"/>
-          <w:szCs w:val="22"/>
-        </w:rPr>
-      </w:pPr>
-      <w:r>
-        <w:rPr>
-          <w:sz w:val="22"/>
-          <w:szCs w:val="22"/>
-        </w:rPr>
-        <w:t>June 2013 – Present</w:t>
+        <w:spacing w:lineRule="auto" w:line="240" w:before="0" w:after="0"/>
+        <w:rPr>
+          <w:sz w:val="22"/>
+          <w:szCs w:val="22"/>
+        </w:rPr>
+      </w:pPr>
+      <w:r>
+        <w:rPr>
+          <w:sz w:val="22"/>
+          <w:szCs w:val="22"/>
+        </w:rPr>
+        <w:t xml:space="preserve">Wrote secure </w:t>
+      </w:r>
+      <w:r>
+        <w:rPr>
+          <w:sz w:val="22"/>
+          <w:szCs w:val="22"/>
+        </w:rPr>
+        <w:t>and</w:t>
+      </w:r>
+      <w:r>
+        <w:rPr>
+          <w:sz w:val="22"/>
+          <w:szCs w:val="22"/>
+        </w:rPr>
+        <w:t xml:space="preserve"> scalable software scripts and worked with Big Data in order to help analyze, detect, and prevent attacks on Sony’s networks</w:t>
       </w:r>
     </w:p>
     <w:p>
@@ -414,80 +526,52 @@
           <w:ilvl w:val="0"/>
           <w:numId w:val="3"/>
         </w:numPr>
-        <w:spacing w:lineRule="auto" w:line="240"/>
-        <w:rPr>
-          <w:sz w:val="22"/>
-          <w:szCs w:val="22"/>
-        </w:rPr>
-      </w:pPr>
-      <w:r>
-        <w:rPr>
-          <w:sz w:val="22"/>
-          <w:szCs w:val="22"/>
-        </w:rPr>
-        <w:t xml:space="preserve">Wrote secure, </w:t>
-      </w:r>
-      <w:r>
-        <w:rPr>
-          <w:sz w:val="22"/>
-          <w:szCs w:val="22"/>
-        </w:rPr>
-        <w:t>scalable, data-driven</w:t>
-      </w:r>
-      <w:r>
-        <w:rPr>
-          <w:sz w:val="22"/>
-          <w:szCs w:val="22"/>
-        </w:rPr>
-        <w:t xml:space="preserve"> software scripts and worked with Big Data in order to help analyze, detect, and prevent attacks on Sony’s networks</w:t>
-      </w:r>
-    </w:p>
-    <w:p>
-      <w:pPr>
-        <w:pStyle w:val="ListParagraph"/>
-        <w:numPr>
-          <w:ilvl w:val="0"/>
-          <w:numId w:val="3"/>
-        </w:numPr>
-        <w:spacing w:lineRule="auto" w:line="240"/>
-        <w:rPr>
-          <w:sz w:val="22"/>
-          <w:szCs w:val="22"/>
-        </w:rPr>
-      </w:pPr>
-      <w:r>
-        <w:rPr>
-          <w:sz w:val="22"/>
-          <w:szCs w:val="22"/>
-        </w:rPr>
-        <w:t xml:space="preserve">Used Python, XML, </w:t>
-      </w:r>
-      <w:r>
-        <w:rPr>
-          <w:sz w:val="22"/>
-          <w:szCs w:val="22"/>
-        </w:rPr>
-        <w:t xml:space="preserve">Javascript, </w:t>
-      </w:r>
-      <w:r>
-        <w:rPr>
-          <w:sz w:val="22"/>
-          <w:szCs w:val="22"/>
-        </w:rPr>
-        <w:t xml:space="preserve">CSS, </w:t>
-      </w:r>
-      <w:r>
-        <w:rPr>
-          <w:sz w:val="22"/>
-          <w:szCs w:val="22"/>
-        </w:rPr>
-        <w:t>and HTML</w:t>
+        <w:spacing w:lineRule="auto" w:line="240" w:before="0" w:after="0"/>
+        <w:rPr>
+          <w:sz w:val="22"/>
+          <w:szCs w:val="22"/>
+        </w:rPr>
+      </w:pPr>
+      <w:r>
+        <w:rPr>
+          <w:sz w:val="22"/>
+          <w:szCs w:val="22"/>
+        </w:rPr>
+        <w:t xml:space="preserve">Used Python, XML, Javascript </w:t>
+      </w:r>
+      <w:r>
+        <w:rPr>
+          <w:sz w:val="22"/>
+          <w:szCs w:val="22"/>
+        </w:rPr>
+        <w:t>(node.js, express.js)</w:t>
+      </w:r>
+      <w:r>
+        <w:rPr>
+          <w:sz w:val="22"/>
+          <w:szCs w:val="22"/>
+        </w:rPr>
+        <w:t xml:space="preserve">, </w:t>
+      </w:r>
+      <w:r>
+        <w:rPr>
+          <w:sz w:val="22"/>
+          <w:szCs w:val="22"/>
+        </w:rPr>
+        <w:t>MongoDB,</w:t>
+      </w:r>
+      <w:r>
+        <w:rPr>
+          <w:sz w:val="22"/>
+          <w:szCs w:val="22"/>
+        </w:rPr>
+        <w:t xml:space="preserve"> CSS, and HTML</w:t>
       </w:r>
     </w:p>
     <w:p>
       <w:pPr>
         <w:pStyle w:val="Normal"/>
-        <w:spacing w:lineRule="auto" w:line="240"/>
+        <w:spacing w:lineRule="auto" w:line="240" w:before="0" w:after="0"/>
         <w:rPr>
           <w:b/>
           <w:sz w:val="22"/>
@@ -505,7 +589,7 @@
     <w:p>
       <w:pPr>
         <w:pStyle w:val="Normal"/>
-        <w:spacing w:lineRule="auto" w:line="240"/>
+        <w:spacing w:lineRule="auto" w:line="240" w:before="0" w:after="0"/>
         <w:rPr>
           <w:b/>
           <w:sz w:val="22"/>
@@ -518,32 +602,24 @@
           <w:sz w:val="22"/>
           <w:szCs w:val="22"/>
         </w:rPr>
-        <w:t xml:space="preserve">Undergraduate </w:t>
-      </w:r>
-      <w:r>
-        <w:rPr>
-          <w:b/>
-          <w:sz w:val="22"/>
-          <w:szCs w:val="22"/>
-        </w:rPr>
-        <w:t>Teaching Assistant, CS 306 – Computer Law and Ethics</w:t>
+        <w:t>Undergraduate Teaching Assistant, CS 306 – Computer Law and Ethics</w:t>
       </w:r>
     </w:p>
     <w:p>
       <w:pPr>
         <w:pStyle w:val="Normal"/>
-        <w:spacing w:lineRule="auto" w:line="240"/>
-        <w:rPr>
-          <w:sz w:val="22"/>
-          <w:szCs w:val="22"/>
-        </w:rPr>
-      </w:pPr>
-      <w:r>
-        <w:rPr>
-          <w:sz w:val="22"/>
-          <w:szCs w:val="22"/>
-        </w:rPr>
-        <w:t>George Mason University, Fairfax, VA, Fall 2014 and Spring 2015 Semesters</w:t>
+        <w:spacing w:lineRule="auto" w:line="240" w:before="0" w:after="0"/>
+        <w:rPr>
+          <w:sz w:val="22"/>
+          <w:szCs w:val="22"/>
+        </w:rPr>
+      </w:pPr>
+      <w:r>
+        <w:rPr>
+          <w:sz w:val="22"/>
+          <w:szCs w:val="22"/>
+        </w:rPr>
+        <w:t>George Mason University, Fall 2014 and Spring 2015 Semesters</w:t>
       </w:r>
     </w:p>
     <w:p>
@@ -553,7 +629,7 @@
           <w:ilvl w:val="0"/>
           <w:numId w:val="4"/>
         </w:numPr>
-        <w:spacing w:lineRule="auto" w:line="240"/>
+        <w:spacing w:lineRule="auto" w:line="240" w:before="0" w:after="0"/>
         <w:rPr>
           <w:sz w:val="22"/>
           <w:szCs w:val="22"/>
@@ -574,45 +650,31 @@
           <w:ilvl w:val="0"/>
           <w:numId w:val="4"/>
         </w:numPr>
-        <w:spacing w:lineRule="auto" w:line="240"/>
-        <w:rPr>
-          <w:sz w:val="22"/>
-          <w:szCs w:val="22"/>
-        </w:rPr>
-      </w:pPr>
-      <w:r>
-        <w:rPr>
-          <w:sz w:val="22"/>
-          <w:szCs w:val="22"/>
-        </w:rPr>
-        <w:t>Assisted students with their legal research, writing, and oral communication skills</w:t>
+        <w:spacing w:lineRule="auto" w:line="240" w:before="0" w:after="0"/>
+        <w:rPr>
+          <w:sz w:val="22"/>
+          <w:szCs w:val="22"/>
+        </w:rPr>
+      </w:pPr>
+      <w:r>
+        <w:rPr>
+          <w:sz w:val="22"/>
+          <w:szCs w:val="22"/>
+        </w:rPr>
+        <w:t xml:space="preserve">Assisted students with legal research, writing, and oral communication; </w:t>
+      </w:r>
+      <w:r>
+        <w:rPr>
+          <w:sz w:val="22"/>
+          <w:szCs w:val="22"/>
+        </w:rPr>
+        <w:t>grading responsibilities</w:t>
       </w:r>
     </w:p>
     <w:p>
       <w:pPr>
         <w:pStyle w:val="ListParagraph"/>
-        <w:numPr>
-          <w:ilvl w:val="0"/>
-          <w:numId w:val="4"/>
-        </w:numPr>
-        <w:spacing w:lineRule="auto" w:line="240"/>
-        <w:rPr>
-          <w:sz w:val="22"/>
-          <w:szCs w:val="22"/>
-        </w:rPr>
-      </w:pPr>
-      <w:r>
-        <w:rPr>
-          <w:sz w:val="22"/>
-          <w:szCs w:val="22"/>
-        </w:rPr>
-        <w:t>Graded several major assignments throughout the semester, one of the only TAs to do so</w:t>
-      </w:r>
-    </w:p>
-    <w:p>
-      <w:pPr>
-        <w:pStyle w:val="ListParagraph"/>
-        <w:spacing w:lineRule="auto" w:line="240"/>
+        <w:spacing w:lineRule="auto" w:line="240" w:before="0" w:after="0"/>
         <w:rPr>
           <w:sz w:val="22"/>
           <w:szCs w:val="22"/>
@@ -624,7 +686,7 @@
           <w:szCs w:val="22"/>
         </w:rPr>
         <w:pict>
-          <v:line id="shape_0" from="0pt,8.95pt" to="476.95pt,8.95pt" stroked="t" style="position:absolute">
+          <v:line id="shape_0" from="0pt,8.95pt" to="476.9pt,8.95pt" stroked="t" style="position:absolute">
             <v:stroke color="black" joinstyle="round" endcap="flat"/>
             <v:fill on="false" detectmouseclick="t"/>
           </v:line>
@@ -634,7 +696,7 @@
     <w:p>
       <w:pPr>
         <w:pStyle w:val="Heading1"/>
-        <w:spacing w:lineRule="auto" w:line="240"/>
+        <w:spacing w:lineRule="auto" w:line="240" w:before="0" w:after="0"/>
         <w:rPr>
           <w:sz w:val="22"/>
           <w:szCs w:val="22"/>
@@ -651,7 +713,7 @@
     <w:p>
       <w:pPr>
         <w:pStyle w:val="Heading1"/>
-        <w:spacing w:lineRule="auto" w:line="240"/>
+        <w:spacing w:lineRule="auto" w:line="240" w:before="0" w:after="0"/>
         <w:rPr>
           <w:sz w:val="22"/>
           <w:szCs w:val="22"/>
@@ -663,7 +725,7 @@
           <w:szCs w:val="22"/>
         </w:rPr>
         <w:pict>
-          <v:line id="shape_0" from="0pt,3.05pt" to="476.95pt,3.05pt" stroked="t" style="position:absolute">
+          <v:line id="shape_0" from="0pt,3.05pt" to="476.9pt,3.05pt" stroked="t" style="position:absolute">
             <v:stroke color="black" joinstyle="round" endcap="flat"/>
             <v:fill on="false" detectmouseclick="t"/>
           </v:line>
@@ -677,7 +739,7 @@
           <w:ilvl w:val="0"/>
           <w:numId w:val="2"/>
         </w:numPr>
-        <w:spacing w:lineRule="auto" w:line="240"/>
+        <w:spacing w:lineRule="auto" w:line="240" w:before="0" w:after="0"/>
         <w:rPr>
           <w:sz w:val="22"/>
           <w:szCs w:val="22"/>
@@ -698,18 +760,32 @@
           <w:ilvl w:val="0"/>
           <w:numId w:val="2"/>
         </w:numPr>
-        <w:spacing w:lineRule="auto" w:line="240"/>
-        <w:rPr>
-          <w:sz w:val="22"/>
-          <w:szCs w:val="22"/>
-        </w:rPr>
-      </w:pPr>
-      <w:r>
-        <w:rPr>
-          <w:sz w:val="22"/>
-          <w:szCs w:val="22"/>
-        </w:rPr>
-        <w:t>Libraries/frameworks: jQuery, Bootstrap, Flask, Django</w:t>
+        <w:spacing w:lineRule="auto" w:line="240" w:before="0" w:after="0"/>
+        <w:rPr>
+          <w:sz w:val="22"/>
+          <w:szCs w:val="22"/>
+        </w:rPr>
+      </w:pPr>
+      <w:r>
+        <w:rPr>
+          <w:sz w:val="22"/>
+          <w:szCs w:val="22"/>
+        </w:rPr>
+        <w:t xml:space="preserve">Libraries/frameworks: </w:t>
+      </w:r>
+      <w:r>
+        <w:rPr>
+          <w:sz w:val="22"/>
+          <w:szCs w:val="22"/>
+        </w:rPr>
+        <w:t xml:space="preserve">node.js, MongoDB, express.js, meteor.js, </w:t>
+      </w:r>
+      <w:r>
+        <w:rPr>
+          <w:sz w:val="22"/>
+          <w:szCs w:val="22"/>
+        </w:rPr>
+        <w:t>jQuery, Bootstrap, Flask, Django</w:t>
       </w:r>
     </w:p>
     <w:p>
@@ -719,18 +795,18 @@
           <w:ilvl w:val="0"/>
           <w:numId w:val="2"/>
         </w:numPr>
-        <w:spacing w:lineRule="auto" w:line="240"/>
-        <w:rPr>
-          <w:sz w:val="22"/>
-          <w:szCs w:val="22"/>
-        </w:rPr>
-      </w:pPr>
-      <w:r>
-        <w:rPr>
-          <w:sz w:val="22"/>
-          <w:szCs w:val="22"/>
-        </w:rPr>
-        <w:t>Fields: Software and Web Development, UI, Machine Learning, Bioinformatics</w:t>
+        <w:spacing w:lineRule="auto" w:line="240" w:before="0" w:after="0"/>
+        <w:rPr>
+          <w:sz w:val="22"/>
+          <w:szCs w:val="22"/>
+        </w:rPr>
+      </w:pPr>
+      <w:r>
+        <w:rPr>
+          <w:sz w:val="22"/>
+          <w:szCs w:val="22"/>
+        </w:rPr>
+        <w:t>Fields: Machine Learning, Bioinformatics, Software and Web Development</w:t>
       </w:r>
     </w:p>
     <w:p>
@@ -740,7 +816,7 @@
           <w:ilvl w:val="0"/>
           <w:numId w:val="2"/>
         </w:numPr>
-        <w:spacing w:lineRule="auto" w:line="240"/>
+        <w:spacing w:lineRule="auto" w:line="240" w:before="0" w:after="0"/>
         <w:rPr>
           <w:sz w:val="22"/>
           <w:szCs w:val="22"/>
@@ -761,110 +837,24 @@
           <w:ilvl w:val="0"/>
           <w:numId w:val="2"/>
         </w:numPr>
-        <w:spacing w:lineRule="auto" w:line="240"/>
-        <w:rPr>
-          <w:sz w:val="22"/>
-          <w:szCs w:val="22"/>
-        </w:rPr>
-      </w:pPr>
-      <w:r>
-        <w:rPr>
-          <w:sz w:val="22"/>
-          <w:szCs w:val="22"/>
-        </w:rPr>
-        <w:t xml:space="preserve">Have several live websites up (see: nathanrlapierre.com, </w:t>
-      </w:r>
-      <w:bookmarkStart w:id="0" w:name="_GoBack"/>
-      <w:bookmarkEnd w:id="0"/>
-      <w:r>
-        <w:rPr>
-          <w:sz w:val="22"/>
-          <w:szCs w:val="22"/>
-        </w:rPr>
-        <w:t>cnfsr.com, nanbendo.com); have some experience with web servers and apache config</w:t>
-      </w:r>
-      <w:r>
-        <w:rPr>
-          <w:sz w:val="22"/>
-          <w:szCs w:val="22"/>
-        </w:rPr>
-        <w:t>uration file</w:t>
-      </w:r>
-      <w:r>
-        <w:rPr>
-          <w:sz w:val="22"/>
-          <w:szCs w:val="22"/>
-        </w:rPr>
-        <w:t>s via DigitalOcean</w:t>
+        <w:spacing w:lineRule="auto" w:line="240" w:before="0" w:after="0"/>
+        <w:rPr>
+          <w:sz w:val="22"/>
+          <w:szCs w:val="22"/>
+        </w:rPr>
+      </w:pPr>
+      <w:r>
+        <w:rPr>
+          <w:sz w:val="22"/>
+          <w:szCs w:val="22"/>
+        </w:rPr>
+        <w:t>Experienced with both Windows and Linux operating systems; some Mac experience</w:t>
       </w:r>
     </w:p>
     <w:p>
       <w:pPr>
         <w:pStyle w:val="ListParagraph"/>
-        <w:numPr>
-          <w:ilvl w:val="0"/>
-          <w:numId w:val="2"/>
-        </w:numPr>
-        <w:spacing w:lineRule="auto" w:line="240"/>
-        <w:rPr>
-          <w:sz w:val="22"/>
-          <w:szCs w:val="22"/>
-        </w:rPr>
-      </w:pPr>
-      <w:r>
-        <w:rPr>
-          <w:sz w:val="22"/>
-          <w:szCs w:val="22"/>
-        </w:rPr>
-        <w:t>Worked on a mobile game (“Jumpy Deer”) that is on the Google Play Store</w:t>
-      </w:r>
-    </w:p>
-    <w:p>
-      <w:pPr>
-        <w:pStyle w:val="ListParagraph"/>
-        <w:numPr>
-          <w:ilvl w:val="0"/>
-          <w:numId w:val="2"/>
-        </w:numPr>
-        <w:spacing w:lineRule="auto" w:line="240"/>
-        <w:rPr>
-          <w:sz w:val="22"/>
-          <w:szCs w:val="22"/>
-        </w:rPr>
-      </w:pPr>
-      <w:r>
-        <w:rPr>
-          <w:sz w:val="22"/>
-          <w:szCs w:val="22"/>
-        </w:rPr>
-        <w:t>Experienced with both Windows and Linux operating systems; some Mac experience</w:t>
-      </w:r>
-    </w:p>
-    <w:p>
-      <w:pPr>
-        <w:pStyle w:val="ListParagraph"/>
-        <w:numPr>
-          <w:ilvl w:val="0"/>
-          <w:numId w:val="2"/>
-        </w:numPr>
-        <w:spacing w:lineRule="auto" w:line="240"/>
-        <w:rPr>
-          <w:sz w:val="22"/>
-          <w:szCs w:val="22"/>
-        </w:rPr>
-      </w:pPr>
-      <w:r>
-        <w:rPr>
-          <w:sz w:val="22"/>
-          <w:szCs w:val="22"/>
-        </w:rPr>
-        <w:t>Experienced with Microsoft Office products (Word, Excel, Powerpoint, etc.)</w:t>
-      </w:r>
-    </w:p>
-    <w:p>
-      <w:pPr>
-        <w:pStyle w:val="ListParagraph"/>
-        <w:spacing w:lineRule="auto" w:line="240"/>
+        <w:spacing w:lineRule="auto" w:line="240" w:before="0" w:after="0"/>
         <w:rPr>
           <w:sz w:val="22"/>
           <w:szCs w:val="22"/>
@@ -876,7 +866,7 @@
           <w:szCs w:val="22"/>
         </w:rPr>
         <w:pict>
-          <v:line id="shape_0" from="0pt,8.95pt" to="476.95pt,8.95pt" stroked="t" style="position:absolute">
+          <v:line id="shape_0" from="0pt,8.95pt" to="476.9pt,8.95pt" stroked="t" style="position:absolute">
             <v:stroke color="black" joinstyle="round" endcap="flat"/>
             <v:fill on="false" detectmouseclick="t"/>
           </v:line>
@@ -886,7 +876,7 @@
     <w:p>
       <w:pPr>
         <w:pStyle w:val="Heading1"/>
-        <w:spacing w:lineRule="auto" w:line="240"/>
+        <w:spacing w:lineRule="auto" w:line="240" w:before="0" w:after="0"/>
         <w:rPr>
           <w:sz w:val="22"/>
           <w:szCs w:val="22"/>
@@ -903,7 +893,7 @@
     <w:p>
       <w:pPr>
         <w:pStyle w:val="Normal"/>
-        <w:spacing w:lineRule="auto" w:line="240"/>
+        <w:spacing w:lineRule="auto" w:line="240" w:before="0" w:after="0"/>
         <w:rPr>
           <w:sz w:val="22"/>
           <w:szCs w:val="22"/>
@@ -915,7 +905,7 @@
           <w:szCs w:val="22"/>
         </w:rPr>
         <w:pict>
-          <v:line id="shape_0" from="0pt,6.1pt" to="476.95pt,6.1pt" stroked="t" style="position:absolute">
+          <v:line id="shape_0" from="0pt,6.1pt" to="476.9pt,6.1pt" stroked="t" style="position:absolute">
             <v:stroke color="black" joinstyle="round" endcap="flat"/>
             <v:fill on="false" detectmouseclick="t"/>
           </v:line>
@@ -929,7 +919,7 @@
           <w:ilvl w:val="0"/>
           <w:numId w:val="1"/>
         </w:numPr>
-        <w:spacing w:lineRule="auto" w:line="240"/>
+        <w:spacing w:lineRule="auto" w:line="240" w:before="0" w:after="0"/>
         <w:rPr>
           <w:sz w:val="22"/>
           <w:szCs w:val="22"/>
@@ -950,46 +940,18 @@
           <w:ilvl w:val="0"/>
           <w:numId w:val="1"/>
         </w:numPr>
-        <w:spacing w:lineRule="auto" w:line="240"/>
-        <w:rPr>
-          <w:sz w:val="22"/>
-          <w:szCs w:val="22"/>
-        </w:rPr>
-      </w:pPr>
-      <w:r>
-        <w:rPr>
-          <w:sz w:val="22"/>
-          <w:szCs w:val="22"/>
-        </w:rPr>
-        <w:t>Received</w:t>
-      </w:r>
-      <w:r>
-        <w:rPr>
-          <w:sz w:val="22"/>
-          <w:szCs w:val="22"/>
-        </w:rPr>
-        <w:t xml:space="preserve"> $5000 Bersoff Endowed Scholarship for outstanding academic achievements</w:t>
-      </w:r>
-    </w:p>
-    <w:p>
-      <w:pPr>
-        <w:pStyle w:val="ListParagraph"/>
-        <w:numPr>
-          <w:ilvl w:val="0"/>
-          <w:numId w:val="1"/>
-        </w:numPr>
-        <w:spacing w:lineRule="auto" w:line="240"/>
-        <w:rPr>
-          <w:sz w:val="22"/>
-          <w:szCs w:val="22"/>
-        </w:rPr>
-      </w:pPr>
-      <w:r>
-        <w:rPr>
-          <w:sz w:val="22"/>
-          <w:szCs w:val="22"/>
-        </w:rPr>
-        <w:t>Received Outstanding Research Project Award (Topics: Machine Learning &amp; Bioinformatics)</w:t>
+        <w:spacing w:lineRule="auto" w:line="240" w:before="0" w:after="0"/>
+        <w:rPr>
+          <w:sz w:val="22"/>
+          <w:szCs w:val="22"/>
+        </w:rPr>
+      </w:pPr>
+      <w:r>
+        <w:rPr>
+          <w:sz w:val="22"/>
+          <w:szCs w:val="22"/>
+        </w:rPr>
+        <w:t>Received $5000 Bersoff Endowed Scholarship for outstanding academic achievements</w:t>
       </w:r>
     </w:p>
     <w:p>
@@ -1003,7 +965,6 @@
         <w:bidi w:val="0"/>
         <w:spacing w:lineRule="auto" w:line="240" w:before="0" w:after="0"/>
         <w:ind w:left="720" w:right="-180" w:hanging="360"/>
-        <w:contextualSpacing/>
         <w:jc w:val="left"/>
         <w:rPr>
           <w:sz w:val="22"/>
@@ -1025,32 +986,18 @@
           <w:ilvl w:val="0"/>
           <w:numId w:val="1"/>
         </w:numPr>
-        <w:spacing w:lineRule="auto" w:line="240"/>
-        <w:rPr>
-          <w:sz w:val="22"/>
-          <w:szCs w:val="22"/>
-        </w:rPr>
-      </w:pPr>
-      <w:r>
-        <w:rPr>
-          <w:sz w:val="22"/>
-          <w:szCs w:val="22"/>
-        </w:rPr>
-        <w:t xml:space="preserve">Member of the </w:t>
-      </w:r>
-      <w:r>
-        <w:rPr>
-          <w:sz w:val="22"/>
-          <w:szCs w:val="22"/>
-        </w:rPr>
-        <w:t xml:space="preserve">Golden Key and </w:t>
-      </w:r>
-      <w:r>
-        <w:rPr>
-          <w:sz w:val="22"/>
-          <w:szCs w:val="22"/>
-        </w:rPr>
-        <w:t>Alpha Lambda Delta Honor Societies</w:t>
+        <w:spacing w:lineRule="auto" w:line="240" w:before="0" w:after="0"/>
+        <w:rPr>
+          <w:sz w:val="22"/>
+          <w:szCs w:val="22"/>
+        </w:rPr>
+      </w:pPr>
+      <w:r>
+        <w:rPr>
+          <w:sz w:val="22"/>
+          <w:szCs w:val="22"/>
+        </w:rPr>
+        <w:t>Member of the Golden Key and Alpha Lambda Delta Honor Societies</w:t>
       </w:r>
     </w:p>
     <w:sectPr>
@@ -1511,6 +1458,143 @@
   <w:abstractNum w:abstractNumId="5">
     <w:lvl w:ilvl="0">
       <w:start w:val="1"/>
+      <w:numFmt w:val="bullet"/>
+      <w:lvlText w:val=""/>
+      <w:lvlJc w:val="left"/>
+      <w:pPr>
+        <w:tabs>
+          <w:tab w:val="num" w:pos="720"/>
+        </w:tabs>
+        <w:ind w:left="720" w:hanging="360"/>
+      </w:pPr>
+      <w:rPr>
+        <w:rFonts w:ascii="Symbol" w:hAnsi="Symbol" w:cs="Symbol" w:hint="default"/>
+      </w:rPr>
+    </w:lvl>
+    <w:lvl w:ilvl="1">
+      <w:start w:val="1"/>
+      <w:numFmt w:val="bullet"/>
+      <w:lvlText w:val="◦"/>
+      <w:lvlJc w:val="left"/>
+      <w:pPr>
+        <w:tabs>
+          <w:tab w:val="num" w:pos="1080"/>
+        </w:tabs>
+        <w:ind w:left="1080" w:hanging="360"/>
+      </w:pPr>
+      <w:rPr>
+        <w:rFonts w:ascii="OpenSymbol" w:hAnsi="OpenSymbol" w:cs="OpenSymbol" w:hint="default"/>
+      </w:rPr>
+    </w:lvl>
+    <w:lvl w:ilvl="2">
+      <w:start w:val="1"/>
+      <w:numFmt w:val="bullet"/>
+      <w:lvlText w:val="▪"/>
+      <w:lvlJc w:val="left"/>
+      <w:pPr>
+        <w:tabs>
+          <w:tab w:val="num" w:pos="1440"/>
+        </w:tabs>
+        <w:ind w:left="1440" w:hanging="360"/>
+      </w:pPr>
+      <w:rPr>
+        <w:rFonts w:ascii="OpenSymbol" w:hAnsi="OpenSymbol" w:cs="OpenSymbol" w:hint="default"/>
+      </w:rPr>
+    </w:lvl>
+    <w:lvl w:ilvl="3">
+      <w:start w:val="1"/>
+      <w:numFmt w:val="bullet"/>
+      <w:lvlText w:val=""/>
+      <w:lvlJc w:val="left"/>
+      <w:pPr>
+        <w:tabs>
+          <w:tab w:val="num" w:pos="1800"/>
+        </w:tabs>
+        <w:ind w:left="1800" w:hanging="360"/>
+      </w:pPr>
+      <w:rPr>
+        <w:rFonts w:ascii="Symbol" w:hAnsi="Symbol" w:cs="Symbol" w:hint="default"/>
+      </w:rPr>
+    </w:lvl>
+    <w:lvl w:ilvl="4">
+      <w:start w:val="1"/>
+      <w:numFmt w:val="bullet"/>
+      <w:lvlText w:val="◦"/>
+      <w:lvlJc w:val="left"/>
+      <w:pPr>
+        <w:tabs>
+          <w:tab w:val="num" w:pos="2160"/>
+        </w:tabs>
+        <w:ind w:left="2160" w:hanging="360"/>
+      </w:pPr>
+      <w:rPr>
+        <w:rFonts w:ascii="OpenSymbol" w:hAnsi="OpenSymbol" w:cs="OpenSymbol" w:hint="default"/>
+      </w:rPr>
+    </w:lvl>
+    <w:lvl w:ilvl="5">
+      <w:start w:val="1"/>
+      <w:numFmt w:val="bullet"/>
+      <w:lvlText w:val="▪"/>
+      <w:lvlJc w:val="left"/>
+      <w:pPr>
+        <w:tabs>
+          <w:tab w:val="num" w:pos="2520"/>
+        </w:tabs>
+        <w:ind w:left="2520" w:hanging="360"/>
+      </w:pPr>
+      <w:rPr>
+        <w:rFonts w:ascii="OpenSymbol" w:hAnsi="OpenSymbol" w:cs="OpenSymbol" w:hint="default"/>
+      </w:rPr>
+    </w:lvl>
+    <w:lvl w:ilvl="6">
+      <w:start w:val="1"/>
+      <w:numFmt w:val="bullet"/>
+      <w:lvlText w:val=""/>
+      <w:lvlJc w:val="left"/>
+      <w:pPr>
+        <w:tabs>
+          <w:tab w:val="num" w:pos="2880"/>
+        </w:tabs>
+        <w:ind w:left="2880" w:hanging="360"/>
+      </w:pPr>
+      <w:rPr>
+        <w:rFonts w:ascii="Symbol" w:hAnsi="Symbol" w:cs="Symbol" w:hint="default"/>
+      </w:rPr>
+    </w:lvl>
+    <w:lvl w:ilvl="7">
+      <w:start w:val="1"/>
+      <w:numFmt w:val="bullet"/>
+      <w:lvlText w:val="◦"/>
+      <w:lvlJc w:val="left"/>
+      <w:pPr>
+        <w:tabs>
+          <w:tab w:val="num" w:pos="3240"/>
+        </w:tabs>
+        <w:ind w:left="3240" w:hanging="360"/>
+      </w:pPr>
+      <w:rPr>
+        <w:rFonts w:ascii="OpenSymbol" w:hAnsi="OpenSymbol" w:cs="OpenSymbol" w:hint="default"/>
+      </w:rPr>
+    </w:lvl>
+    <w:lvl w:ilvl="8">
+      <w:start w:val="1"/>
+      <w:numFmt w:val="bullet"/>
+      <w:lvlText w:val="▪"/>
+      <w:lvlJc w:val="left"/>
+      <w:pPr>
+        <w:tabs>
+          <w:tab w:val="num" w:pos="3600"/>
+        </w:tabs>
+        <w:ind w:left="3600" w:hanging="360"/>
+      </w:pPr>
+      <w:rPr>
+        <w:rFonts w:ascii="OpenSymbol" w:hAnsi="OpenSymbol" w:cs="OpenSymbol" w:hint="default"/>
+      </w:rPr>
+    </w:lvl>
+  </w:abstractNum>
+  <w:abstractNum w:abstractNumId="6">
+    <w:lvl w:ilvl="0">
+      <w:start w:val="1"/>
       <w:numFmt w:val="none"/>
       <w:suff w:val="nothing"/>
       <w:lvlText w:val=""/>
@@ -1641,6 +1725,9 @@
   </w:num>
   <w:num w:numId="5">
     <w:abstractNumId w:val="5"/>
+  </w:num>
+  <w:num w:numId="6">
+    <w:abstractNumId w:val="6"/>
   </w:num>
 </w:numbering>
 </file>
@@ -1815,7 +1902,7 @@
     </w:pPr>
     <w:rPr>
       <w:rFonts w:ascii="Times New Roman" w:hAnsi="Times New Roman" w:eastAsia="Times New Roman" w:cs="Times New Roman"/>
-      <w:color w:val="auto"/>
+      <w:color w:val="00000A"/>
       <w:sz w:val="24"/>
       <w:szCs w:val="24"/>
       <w:lang w:val="en-US" w:eastAsia="en-US" w:bidi="ar-SA"/>
@@ -1908,6 +1995,30 @@
     <w:name w:val="ListLabel 2"/>
     <w:rPr>
       <w:rFonts w:eastAsia="Times New Roman" w:cs="Times New Roman"/>
+    </w:rPr>
+  </w:style>
+  <w:style w:type="character" w:styleId="ListLabel3">
+    <w:name w:val="ListLabel 3"/>
+    <w:rPr>
+      <w:rFonts w:cs="Symbol"/>
+    </w:rPr>
+  </w:style>
+  <w:style w:type="character" w:styleId="ListLabel4">
+    <w:name w:val="ListLabel 4"/>
+    <w:rPr>
+      <w:rFonts w:cs="Courier New"/>
+    </w:rPr>
+  </w:style>
+  <w:style w:type="character" w:styleId="ListLabel5">
+    <w:name w:val="ListLabel 5"/>
+    <w:rPr>
+      <w:rFonts w:cs="Wingdings"/>
+    </w:rPr>
+  </w:style>
+  <w:style w:type="character" w:styleId="Bullets">
+    <w:name w:val="Bullets"/>
+    <w:rPr>
+      <w:rFonts w:ascii="OpenSymbol" w:hAnsi="OpenSymbol" w:eastAsia="OpenSymbol" w:cs="OpenSymbol"/>
     </w:rPr>
   </w:style>
   <w:style w:type="paragraph" w:styleId="Heading">

</xml_diff>

<commit_message>
resume updates Nov. 1 2015
</commit_message>
<xml_diff>
--- a/NathanResume.docx
+++ b/NathanResume.docx
@@ -9,11 +9,15 @@
         <w:jc w:val="center"/>
         <w:rPr>
           <w:b/>
+          <w:sz w:val="28"/>
+          <w:szCs w:val="28"/>
         </w:rPr>
       </w:pPr>
       <w:r>
         <w:rPr>
           <w:b/>
+          <w:sz w:val="28"/>
+          <w:szCs w:val="28"/>
         </w:rPr>
         <w:t>Nathan Riley LaPierre</w:t>
       </w:r>
@@ -48,17 +52,17 @@
         <w:pStyle w:val="Heading1"/>
         <w:spacing w:lineRule="auto" w:line="240" w:before="0" w:after="0"/>
         <w:rPr>
-          <w:sz w:val="16"/>
-          <w:szCs w:val="16"/>
-        </w:rPr>
-      </w:pPr>
-      <w:r>
-        <w:rPr>
-          <w:sz w:val="16"/>
-          <w:szCs w:val="16"/>
+          <w:sz w:val="22"/>
+          <w:szCs w:val="22"/>
+        </w:rPr>
+      </w:pPr>
+      <w:r>
+        <w:rPr>
+          <w:sz w:val="22"/>
+          <w:szCs w:val="22"/>
         </w:rPr>
         <w:pict>
-          <v:line id="shape_0" from="0pt,3.7pt" to="476.9pt,3.7pt" stroked="t" style="position:absolute">
+          <v:line id="shape_0" from="0pt,3.7pt" to="476.85pt,3.7pt" stroked="t" style="position:absolute">
             <v:stroke color="black" joinstyle="round" endcap="flat"/>
             <v:fill on="false" detectmouseclick="t"/>
           </v:line>
@@ -81,7 +85,7 @@
         </w:rPr>
         <w:t xml:space="preserve">Education </w:t>
         <w:pict>
-          <v:line id="shape_0" from="0pt,16.55pt" to="476.9pt,16.55pt" stroked="t" style="position:absolute">
+          <v:line id="shape_0" from="0pt,16.55pt" to="476.85pt,16.55pt" stroked="t" style="position:absolute">
             <v:stroke color="black" joinstyle="round" endcap="flat"/>
             <v:fill on="false" detectmouseclick="t"/>
           </v:line>
@@ -93,14 +97,14 @@
         <w:pStyle w:val="Heading2"/>
         <w:spacing w:lineRule="auto" w:line="240" w:before="0" w:after="0"/>
         <w:rPr>
-          <w:sz w:val="16"/>
-          <w:szCs w:val="16"/>
-        </w:rPr>
-      </w:pPr>
-      <w:r>
-        <w:rPr>
-          <w:sz w:val="16"/>
-          <w:szCs w:val="16"/>
+          <w:sz w:val="22"/>
+          <w:szCs w:val="22"/>
+        </w:rPr>
+      </w:pPr>
+      <w:r>
+        <w:rPr>
+          <w:sz w:val="22"/>
+          <w:szCs w:val="22"/>
         </w:rPr>
       </w:r>
     </w:p>
@@ -126,8 +130,8 @@
         <w:pStyle w:val="Normal"/>
         <w:spacing w:lineRule="auto" w:line="240" w:before="0" w:after="0"/>
         <w:rPr>
-          <w:sz w:val="28"/>
-          <w:szCs w:val="28"/>
+          <w:sz w:val="26"/>
+          <w:szCs w:val="26"/>
         </w:rPr>
       </w:pPr>
       <w:r>
@@ -139,17 +143,10 @@
       </w:r>
       <w:r>
         <w:rPr>
-          <w:sz w:val="28"/>
-          <w:szCs w:val="28"/>
-        </w:rPr>
-        <w:t>3.9</w:t>
-      </w:r>
-      <w:r>
-        <w:rPr>
-          <w:sz w:val="28"/>
-          <w:szCs w:val="28"/>
-        </w:rPr>
-        <w:t>1</w:t>
+          <w:sz w:val="26"/>
+          <w:szCs w:val="26"/>
+        </w:rPr>
+        <w:t>3.91</w:t>
       </w:r>
     </w:p>
     <w:p>
@@ -270,7 +267,7 @@
           <w:szCs w:val="22"/>
         </w:rPr>
         <w:pict>
-          <v:line id="shape_0" from="0pt,7.45pt" to="476.9pt,7.45pt" stroked="t" style="position:absolute">
+          <v:line id="shape_0" from="0pt,7.45pt" to="476.85pt,7.45pt" stroked="t" style="position:absolute">
             <v:stroke color="black" joinstyle="round" endcap="flat"/>
             <v:fill on="false" detectmouseclick="t"/>
           </v:line>
@@ -291,37 +288,29 @@
           <w:sz w:val="22"/>
           <w:szCs w:val="22"/>
         </w:rPr>
-        <w:t xml:space="preserve">Work </w:t>
+        <w:t>Work and Research Experience</w:t>
         <w:pict>
-          <v:line id="shape_0" from="0pt,16.85pt" to="476.9pt,16.85pt" stroked="t" style="position:absolute">
+          <v:line id="shape_0" from="0pt,16.85pt" to="476.85pt,16.85pt" stroked="t" style="position:absolute">
             <v:stroke color="black" joinstyle="round" endcap="flat"/>
             <v:fill on="false" detectmouseclick="t"/>
           </v:line>
         </w:pict>
       </w:r>
-      <w:r>
-        <w:rPr>
-          <w:sz w:val="22"/>
-          <w:szCs w:val="22"/>
-        </w:rPr>
-        <w:t>and Research</w:t>
-      </w:r>
-      <w:r>
-        <w:rPr>
-          <w:sz w:val="22"/>
-          <w:szCs w:val="22"/>
-        </w:rPr>
-        <w:t xml:space="preserve"> Experience</w:t>
-      </w:r>
     </w:p>
     <w:p>
       <w:pPr>
         <w:pStyle w:val="Normal"/>
         <w:spacing w:lineRule="auto" w:line="240" w:before="0" w:after="0"/>
-        <w:rPr/>
-      </w:pPr>
-      <w:r>
-        <w:rPr/>
+        <w:rPr>
+          <w:sz w:val="22"/>
+          <w:szCs w:val="22"/>
+        </w:rPr>
+      </w:pPr>
+      <w:r>
+        <w:rPr>
+          <w:sz w:val="22"/>
+          <w:szCs w:val="22"/>
+        </w:rPr>
       </w:r>
     </w:p>
     <w:p>
@@ -365,7 +354,25 @@
           <w:sz w:val="22"/>
           <w:szCs w:val="22"/>
         </w:rPr>
-        <w:t>George Mason University, February 2015 – Present</w:t>
+        <w:t xml:space="preserve">George Mason University, </w:t>
+      </w:r>
+      <w:r>
+        <w:rPr>
+          <w:b w:val="false"/>
+          <w:bCs w:val="false"/>
+          <w:sz w:val="22"/>
+          <w:szCs w:val="22"/>
+        </w:rPr>
+        <w:t>Jan</w:t>
+      </w:r>
+      <w:r>
+        <w:rPr>
+          <w:b w:val="false"/>
+          <w:bCs w:val="false"/>
+          <w:sz w:val="22"/>
+          <w:szCs w:val="22"/>
+        </w:rPr>
+        <w:t>uary 2015 – Present</w:t>
       </w:r>
     </w:p>
     <w:p>
@@ -390,7 +397,7 @@
           <w:sz w:val="22"/>
           <w:szCs w:val="22"/>
         </w:rPr>
-        <w:t>Received Outstanding Undergraduate Research Project Award</w:t>
+        <w:t>Created a system that uses machine learning techniques (classification using Support Vector Machines and Clustering/Annotating using UCLUST/Kraken) to predict whether a patient has liver cirrhosis based on metagenomic sequence reads from that patient</w:t>
       </w:r>
     </w:p>
     <w:p>
@@ -415,17 +422,41 @@
           <w:sz w:val="22"/>
           <w:szCs w:val="22"/>
         </w:rPr>
-        <w:t>Created a system that uses machine learning techniques (classification using Support Vector Machines and Clustering/Annotating using UCLUST/Kraken) to predict whether a patient has liver cirrhosis based on metagenomic sequence reads from that patient</w:t>
+        <w:t xml:space="preserve">First author; Published in the proceedings of the ICDM BioDM conference workshop, Nov. 14-17 2015; </w:t>
+      </w:r>
+      <w:r>
+        <w:rPr>
+          <w:b w:val="false"/>
+          <w:bCs w:val="false"/>
+          <w:sz w:val="22"/>
+          <w:szCs w:val="22"/>
+        </w:rPr>
+        <w:t xml:space="preserve">Received Outstanding Undergraduate Research Project Award; </w:t>
+      </w:r>
+      <w:r>
+        <w:rPr>
+          <w:b w:val="false"/>
+          <w:bCs w:val="false"/>
+          <w:sz w:val="22"/>
+          <w:szCs w:val="22"/>
+        </w:rPr>
+        <w:t>won $600 travel award</w:t>
       </w:r>
     </w:p>
     <w:p>
       <w:pPr>
         <w:pStyle w:val="ListParagraph"/>
         <w:spacing w:lineRule="auto" w:line="240" w:before="0" w:after="0"/>
-        <w:rPr/>
-      </w:pPr>
-      <w:r>
-        <w:rPr/>
+        <w:rPr>
+          <w:sz w:val="22"/>
+          <w:szCs w:val="22"/>
+        </w:rPr>
+      </w:pPr>
+      <w:r>
+        <w:rPr>
+          <w:sz w:val="22"/>
+          <w:szCs w:val="22"/>
+        </w:rPr>
       </w:r>
     </w:p>
     <w:p>
@@ -446,25 +477,7 @@
           <w:sz w:val="22"/>
           <w:szCs w:val="22"/>
         </w:rPr>
-        <w:t xml:space="preserve">Security </w:t>
-      </w:r>
-      <w:r>
-        <w:rPr>
-          <w:b/>
-          <w:bCs/>
-          <w:sz w:val="22"/>
-          <w:szCs w:val="22"/>
-        </w:rPr>
-        <w:t>Development</w:t>
-      </w:r>
-      <w:r>
-        <w:rPr>
-          <w:b/>
-          <w:bCs/>
-          <w:sz w:val="22"/>
-          <w:szCs w:val="22"/>
-        </w:rPr>
-        <w:t xml:space="preserve"> Intern</w:t>
+        <w:t>Security Development Intern</w:t>
       </w:r>
     </w:p>
     <w:p>
@@ -502,21 +515,7 @@
           <w:sz w:val="22"/>
           <w:szCs w:val="22"/>
         </w:rPr>
-        <w:t xml:space="preserve">Wrote secure </w:t>
-      </w:r>
-      <w:r>
-        <w:rPr>
-          <w:sz w:val="22"/>
-          <w:szCs w:val="22"/>
-        </w:rPr>
-        <w:t>and</w:t>
-      </w:r>
-      <w:r>
-        <w:rPr>
-          <w:sz w:val="22"/>
-          <w:szCs w:val="22"/>
-        </w:rPr>
-        <w:t xml:space="preserve"> scalable software scripts and worked with Big Data in order to help analyze, detect, and prevent attacks on Sony’s networks</w:t>
+        <w:t>Wrote secure and scalable software scripts and worked with Big Data in order to help analyze, detect, and prevent attacks on Sony’s networks</w:t>
       </w:r>
     </w:p>
     <w:p>
@@ -537,35 +536,35 @@
           <w:sz w:val="22"/>
           <w:szCs w:val="22"/>
         </w:rPr>
-        <w:t xml:space="preserve">Used Python, XML, Javascript </w:t>
-      </w:r>
-      <w:r>
-        <w:rPr>
-          <w:sz w:val="22"/>
-          <w:szCs w:val="22"/>
-        </w:rPr>
-        <w:t>(node.js, express.js)</w:t>
-      </w:r>
-      <w:r>
-        <w:rPr>
-          <w:sz w:val="22"/>
-          <w:szCs w:val="22"/>
-        </w:rPr>
-        <w:t xml:space="preserve">, </w:t>
-      </w:r>
-      <w:r>
-        <w:rPr>
-          <w:sz w:val="22"/>
-          <w:szCs w:val="22"/>
-        </w:rPr>
-        <w:t>MongoDB,</w:t>
-      </w:r>
-      <w:r>
-        <w:rPr>
-          <w:sz w:val="22"/>
-          <w:szCs w:val="22"/>
-        </w:rPr>
-        <w:t xml:space="preserve"> CSS, and HTML</w:t>
+        <w:t xml:space="preserve">Used Python, Javascript (node.js, express.js, </w:t>
+      </w:r>
+      <w:r>
+        <w:rPr>
+          <w:sz w:val="22"/>
+          <w:szCs w:val="22"/>
+        </w:rPr>
+        <w:t>meteor.js</w:t>
+      </w:r>
+      <w:r>
+        <w:rPr>
+          <w:sz w:val="22"/>
+          <w:szCs w:val="22"/>
+        </w:rPr>
+        <w:t xml:space="preserve">), MongoDB, </w:t>
+      </w:r>
+      <w:r>
+        <w:rPr>
+          <w:sz w:val="22"/>
+          <w:szCs w:val="22"/>
+        </w:rPr>
+        <w:t xml:space="preserve">XML, </w:t>
+      </w:r>
+      <w:r>
+        <w:rPr>
+          <w:sz w:val="22"/>
+          <w:szCs w:val="22"/>
+        </w:rPr>
+        <w:t>CSS, and HTML</w:t>
       </w:r>
     </w:p>
     <w:p>
@@ -661,14 +660,7 @@
           <w:sz w:val="22"/>
           <w:szCs w:val="22"/>
         </w:rPr>
-        <w:t xml:space="preserve">Assisted students with legal research, writing, and oral communication; </w:t>
-      </w:r>
-      <w:r>
-        <w:rPr>
-          <w:sz w:val="22"/>
-          <w:szCs w:val="22"/>
-        </w:rPr>
-        <w:t>grading responsibilities</w:t>
+        <w:t>Assisted students with legal research, writing, and oral communication; grading responsibilities</w:t>
       </w:r>
     </w:p>
     <w:p>
@@ -686,7 +678,7 @@
           <w:szCs w:val="22"/>
         </w:rPr>
         <w:pict>
-          <v:line id="shape_0" from="0pt,8.95pt" to="476.9pt,8.95pt" stroked="t" style="position:absolute">
+          <v:line id="shape_0" from="0pt,8.95pt" to="476.85pt,8.95pt" stroked="t" style="position:absolute">
             <v:stroke color="black" joinstyle="round" endcap="flat"/>
             <v:fill on="false" detectmouseclick="t"/>
           </v:line>
@@ -725,7 +717,7 @@
           <w:szCs w:val="22"/>
         </w:rPr>
         <w:pict>
-          <v:line id="shape_0" from="0pt,3.05pt" to="476.9pt,3.05pt" stroked="t" style="position:absolute">
+          <v:line id="shape_0" from="0pt,3.05pt" to="476.85pt,3.05pt" stroked="t" style="position:absolute">
             <v:stroke color="black" joinstyle="round" endcap="flat"/>
             <v:fill on="false" detectmouseclick="t"/>
           </v:line>
@@ -771,21 +763,7 @@
           <w:sz w:val="22"/>
           <w:szCs w:val="22"/>
         </w:rPr>
-        <w:t xml:space="preserve">Libraries/frameworks: </w:t>
-      </w:r>
-      <w:r>
-        <w:rPr>
-          <w:sz w:val="22"/>
-          <w:szCs w:val="22"/>
-        </w:rPr>
-        <w:t xml:space="preserve">node.js, MongoDB, express.js, meteor.js, </w:t>
-      </w:r>
-      <w:r>
-        <w:rPr>
-          <w:sz w:val="22"/>
-          <w:szCs w:val="22"/>
-        </w:rPr>
-        <w:t>jQuery, Bootstrap, Flask, Django</w:t>
+        <w:t>Libraries/frameworks: node.js, MongoDB, express.js, meteor.js, jQuery, Bootstrap, Flask, Django</w:t>
       </w:r>
     </w:p>
     <w:p>
@@ -806,54 +784,12 @@
           <w:sz w:val="22"/>
           <w:szCs w:val="22"/>
         </w:rPr>
-        <w:t>Fields: Machine Learning, Bioinformatics, Software and Web Development</w:t>
+        <w:t>Experience with Git version control via both GitHub and command line</w:t>
       </w:r>
     </w:p>
     <w:p>
       <w:pPr>
         <w:pStyle w:val="ListParagraph"/>
-        <w:numPr>
-          <w:ilvl w:val="0"/>
-          <w:numId w:val="2"/>
-        </w:numPr>
-        <w:spacing w:lineRule="auto" w:line="240" w:before="0" w:after="0"/>
-        <w:rPr>
-          <w:sz w:val="22"/>
-          <w:szCs w:val="22"/>
-        </w:rPr>
-      </w:pPr>
-      <w:r>
-        <w:rPr>
-          <w:sz w:val="22"/>
-          <w:szCs w:val="22"/>
-        </w:rPr>
-        <w:t>Experience with Git version control via both GitHub and command line</w:t>
-      </w:r>
-    </w:p>
-    <w:p>
-      <w:pPr>
-        <w:pStyle w:val="ListParagraph"/>
-        <w:numPr>
-          <w:ilvl w:val="0"/>
-          <w:numId w:val="2"/>
-        </w:numPr>
-        <w:spacing w:lineRule="auto" w:line="240" w:before="0" w:after="0"/>
-        <w:rPr>
-          <w:sz w:val="22"/>
-          <w:szCs w:val="22"/>
-        </w:rPr>
-      </w:pPr>
-      <w:r>
-        <w:rPr>
-          <w:sz w:val="22"/>
-          <w:szCs w:val="22"/>
-        </w:rPr>
-        <w:t>Experienced with both Windows and Linux operating systems; some Mac experience</w:t>
-      </w:r>
-    </w:p>
-    <w:p>
-      <w:pPr>
-        <w:pStyle w:val="ListParagraph"/>
         <w:spacing w:lineRule="auto" w:line="240" w:before="0" w:after="0"/>
         <w:rPr>
           <w:sz w:val="22"/>
@@ -866,7 +802,7 @@
           <w:szCs w:val="22"/>
         </w:rPr>
         <w:pict>
-          <v:line id="shape_0" from="0pt,8.95pt" to="476.9pt,8.95pt" stroked="t" style="position:absolute">
+          <v:line id="shape_0" from="0pt,8.95pt" to="476.85pt,8.95pt" stroked="t" style="position:absolute">
             <v:stroke color="black" joinstyle="round" endcap="flat"/>
             <v:fill on="false" detectmouseclick="t"/>
           </v:line>
@@ -905,7 +841,7 @@
           <w:szCs w:val="22"/>
         </w:rPr>
         <w:pict>
-          <v:line id="shape_0" from="0pt,6.1pt" to="476.9pt,6.1pt" stroked="t" style="position:absolute">
+          <v:line id="shape_0" from="0pt,6.1pt" to="476.85pt,6.1pt" stroked="t" style="position:absolute">
             <v:stroke color="black" joinstyle="round" endcap="flat"/>
             <v:fill on="false" detectmouseclick="t"/>
           </v:line>
@@ -930,7 +866,7 @@
           <w:sz w:val="22"/>
           <w:szCs w:val="22"/>
         </w:rPr>
-        <w:t>Top 5 (out of 45+) at VTHacks, an event where undergraduates created new software in 36 hours</w:t>
+        <w:t>Lead organizer of HackMason, an upcoming GMU hackathon; budget &gt;$20000; attendance: ~300</w:t>
       </w:r>
     </w:p>
     <w:p>
@@ -951,7 +887,28 @@
           <w:sz w:val="22"/>
           <w:szCs w:val="22"/>
         </w:rPr>
-        <w:t>Received $5000 Bersoff Endowed Scholarship for outstanding academic achievements</w:t>
+        <w:t>3 merit scholarships (Bersoff Endowed Scholarship '14 and '15, SWIFT Scholarship '15)</w:t>
+      </w:r>
+    </w:p>
+    <w:p>
+      <w:pPr>
+        <w:pStyle w:val="ListParagraph"/>
+        <w:numPr>
+          <w:ilvl w:val="0"/>
+          <w:numId w:val="1"/>
+        </w:numPr>
+        <w:spacing w:lineRule="auto" w:line="240" w:before="0" w:after="0"/>
+        <w:rPr>
+          <w:sz w:val="22"/>
+          <w:szCs w:val="22"/>
+        </w:rPr>
+      </w:pPr>
+      <w:r>
+        <w:rPr>
+          <w:sz w:val="22"/>
+          <w:szCs w:val="22"/>
+        </w:rPr>
+        <w:t>Top 5 (out of 45+) at VTHacks, an event where undergraduates created new software in 36 hours</w:t>
       </w:r>
     </w:p>
     <w:p>
@@ -2019,6 +1976,30 @@
     <w:name w:val="Bullets"/>
     <w:rPr>
       <w:rFonts w:ascii="OpenSymbol" w:hAnsi="OpenSymbol" w:eastAsia="OpenSymbol" w:cs="OpenSymbol"/>
+    </w:rPr>
+  </w:style>
+  <w:style w:type="character" w:styleId="ListLabel6">
+    <w:name w:val="ListLabel 6"/>
+    <w:rPr>
+      <w:rFonts w:cs="Symbol"/>
+    </w:rPr>
+  </w:style>
+  <w:style w:type="character" w:styleId="ListLabel7">
+    <w:name w:val="ListLabel 7"/>
+    <w:rPr>
+      <w:rFonts w:cs="Courier New"/>
+    </w:rPr>
+  </w:style>
+  <w:style w:type="character" w:styleId="ListLabel8">
+    <w:name w:val="ListLabel 8"/>
+    <w:rPr>
+      <w:rFonts w:cs="Wingdings"/>
+    </w:rPr>
+  </w:style>
+  <w:style w:type="character" w:styleId="ListLabel9">
+    <w:name w:val="ListLabel 9"/>
+    <w:rPr>
+      <w:rFonts w:cs="OpenSymbol"/>
     </w:rPr>
   </w:style>
   <w:style w:type="paragraph" w:styleId="Heading">

</xml_diff>